<commit_message>
Added steps to edit Hive script with user's Azure Storage locations
</commit_message>
<xml_diff>
--- a/Lab Modules/Lab 5 - Transform and Merge Data with ADF and HDInsight/LAB05 - Transform and Merge Data with ADF and HDInsight.docx
+++ b/Lab Modules/Lab 5 - Transform and Merge Data with ADF and HDInsight/LAB05 - Transform and Merge Data with ADF and HDInsight.docx
@@ -864,8 +864,6 @@
       <w:pPr>
         <w:spacing w:after="0"/>
       </w:pPr>
-      <w:bookmarkStart w:id="3" w:name="_GoBack"/>
-      <w:bookmarkEnd w:id="3"/>
     </w:p>
     <w:p>
       <w:pPr>
@@ -892,13 +890,13 @@
       <w:pPr>
         <w:pStyle w:val="Heading2"/>
       </w:pPr>
-      <w:bookmarkStart w:id="4" w:name="_Toc480373993"/>
-      <w:bookmarkStart w:id="5" w:name="_Toc502319935"/>
+      <w:bookmarkStart w:id="3" w:name="_Toc480373993"/>
+      <w:bookmarkStart w:id="4" w:name="_Toc502319935"/>
       <w:r>
         <w:t>Pre-requisites</w:t>
       </w:r>
+      <w:bookmarkEnd w:id="3"/>
       <w:bookmarkEnd w:id="4"/>
-      <w:bookmarkEnd w:id="5"/>
     </w:p>
     <w:p>
       <w:pPr>
@@ -908,7 +906,7 @@
           <w:numId w:val="6"/>
         </w:numPr>
       </w:pPr>
-      <w:bookmarkStart w:id="6" w:name="_Toc480373994"/>
+      <w:bookmarkStart w:id="5" w:name="_Toc480373994"/>
       <w:r>
         <w:t>Azure Subscription with rights to use/deploy Azure services, and X of Azure credit</w:t>
       </w:r>
@@ -977,12 +975,12 @@
       <w:pPr>
         <w:pStyle w:val="Heading2"/>
       </w:pPr>
-      <w:bookmarkStart w:id="7" w:name="_Toc502319936"/>
+      <w:bookmarkStart w:id="6" w:name="_Toc502319936"/>
       <w:r>
         <w:t>Scenario</w:t>
       </w:r>
+      <w:bookmarkEnd w:id="5"/>
       <w:bookmarkEnd w:id="6"/>
-      <w:bookmarkEnd w:id="7"/>
     </w:p>
     <w:p/>
     <w:tbl>
@@ -1024,22 +1022,22 @@
                 <w:rFonts w:eastAsia="Calibri"/>
               </w:rPr>
             </w:pPr>
-            <w:bookmarkStart w:id="8" w:name="_Toc480373995"/>
-            <w:bookmarkStart w:id="9" w:name="_Toc502319937"/>
+            <w:bookmarkStart w:id="7" w:name="_Toc480373995"/>
+            <w:bookmarkStart w:id="8" w:name="_Toc502319937"/>
             <w:r>
               <w:rPr>
                 <w:rFonts w:eastAsia="Calibri"/>
               </w:rPr>
               <w:t xml:space="preserve">Part 1 – </w:t>
             </w:r>
-            <w:bookmarkEnd w:id="8"/>
+            <w:bookmarkEnd w:id="7"/>
             <w:r>
               <w:rPr>
                 <w:rFonts w:eastAsia="Calibri"/>
               </w:rPr>
               <w:t>Creating the Pipeline for the Hive Activity</w:t>
             </w:r>
-            <w:bookmarkEnd w:id="9"/>
+            <w:bookmarkEnd w:id="8"/>
           </w:p>
         </w:tc>
       </w:tr>
@@ -2420,6 +2418,233 @@
             <w:pPr>
               <w:jc w:val="both"/>
             </w:pPr>
+          </w:p>
+        </w:tc>
+        <w:tc>
+          <w:tcPr>
+            <w:tcW w:w="4590" w:type="dxa"/>
+          </w:tcPr>
+          <w:p>
+            <w:pPr>
+              <w:pStyle w:val="ListParagraph"/>
+              <w:numPr>
+                <w:ilvl w:val="0"/>
+                <w:numId w:val="42"/>
+              </w:numPr>
+              <w:spacing w:after="160"/>
+            </w:pPr>
+            <w:r>
+              <w:t>Click the Add/Edit Script button.</w:t>
+            </w:r>
+          </w:p>
+        </w:tc>
+        <w:tc>
+          <w:tcPr>
+            <w:tcW w:w="5760" w:type="dxa"/>
+          </w:tcPr>
+          <w:p>
+            <w:pPr>
+              <w:rPr>
+                <w:noProof/>
+              </w:rPr>
+            </w:pPr>
+            <w:r>
+              <w:rPr>
+                <w:noProof/>
+              </w:rPr>
+              <w:drawing>
+                <wp:inline distT="0" distB="0" distL="0" distR="0" wp14:anchorId="14CBA1AD" wp14:editId="6306281C">
+                  <wp:extent cx="3520440" cy="213995"/>
+                  <wp:effectExtent l="0" t="0" r="3810" b="0"/>
+                  <wp:docPr id="2" name="Picture 2"/>
+                  <wp:cNvGraphicFramePr>
+                    <a:graphicFrameLocks xmlns:a="http://schemas.openxmlformats.org/drawingml/2006/main" noChangeAspect="1"/>
+                  </wp:cNvGraphicFramePr>
+                  <a:graphic xmlns:a="http://schemas.openxmlformats.org/drawingml/2006/main">
+                    <a:graphicData uri="http://schemas.openxmlformats.org/drawingml/2006/picture">
+                      <pic:pic xmlns:pic="http://schemas.openxmlformats.org/drawingml/2006/picture">
+                        <pic:nvPicPr>
+                          <pic:cNvPr id="1" name=""/>
+                          <pic:cNvPicPr/>
+                        </pic:nvPicPr>
+                        <pic:blipFill>
+                          <a:blip r:embed="rId23"/>
+                          <a:stretch>
+                            <a:fillRect/>
+                          </a:stretch>
+                        </pic:blipFill>
+                        <pic:spPr>
+                          <a:xfrm>
+                            <a:off x="0" y="0"/>
+                            <a:ext cx="3520440" cy="213995"/>
+                          </a:xfrm>
+                          <a:prstGeom prst="rect">
+                            <a:avLst/>
+                          </a:prstGeom>
+                        </pic:spPr>
+                      </pic:pic>
+                    </a:graphicData>
+                  </a:graphic>
+                </wp:inline>
+              </w:drawing>
+            </w:r>
+          </w:p>
+        </w:tc>
+      </w:tr>
+      <w:tr>
+        <w:trPr>
+          <w:trHeight w:val="503"/>
+        </w:trPr>
+        <w:tc>
+          <w:tcPr>
+            <w:tcW w:w="4225" w:type="dxa"/>
+          </w:tcPr>
+          <w:p>
+            <w:pPr>
+              <w:jc w:val="both"/>
+            </w:pPr>
+          </w:p>
+        </w:tc>
+        <w:tc>
+          <w:tcPr>
+            <w:tcW w:w="4590" w:type="dxa"/>
+          </w:tcPr>
+          <w:p>
+            <w:pPr>
+              <w:pStyle w:val="ListParagraph"/>
+              <w:numPr>
+                <w:ilvl w:val="0"/>
+                <w:numId w:val="42"/>
+              </w:numPr>
+              <w:spacing w:after="160"/>
+            </w:pPr>
+            <w:r>
+              <w:t xml:space="preserve">Find the </w:t>
+            </w:r>
+            <w:r>
+              <w:t xml:space="preserve">3 </w:t>
+            </w:r>
+            <w:bookmarkStart w:id="9" w:name="_GoBack"/>
+            <w:bookmarkEnd w:id="9"/>
+            <w:r>
+              <w:t xml:space="preserve">lines </w:t>
+            </w:r>
+            <w:r>
+              <w:t>con</w:t>
+            </w:r>
+            <w:r>
+              <w:t xml:space="preserve">taining the Azure Storage location </w:t>
+            </w:r>
+            <w:r>
+              <w:t>wasb://output@adflabstag</w:t>
+            </w:r>
+            <w:r>
+              <w:t>ing</w:t>
+            </w:r>
+          </w:p>
+          <w:p>
+            <w:pPr>
+              <w:pStyle w:val="ListParagraph"/>
+              <w:numPr>
+                <w:ilvl w:val="0"/>
+                <w:numId w:val="42"/>
+              </w:numPr>
+              <w:spacing w:after="160"/>
+            </w:pPr>
+            <w:r>
+              <w:t xml:space="preserve">Replace </w:t>
+            </w:r>
+            <w:proofErr w:type="spellStart"/>
+            <w:r>
+              <w:t>adflabstaging</w:t>
+            </w:r>
+            <w:proofErr w:type="spellEnd"/>
+            <w:r>
+              <w:t xml:space="preserve"> with the name of your Azure Storage account created in Lab Module 1.</w:t>
+            </w:r>
+          </w:p>
+          <w:p>
+            <w:pPr>
+              <w:pStyle w:val="ListParagraph"/>
+              <w:numPr>
+                <w:ilvl w:val="0"/>
+                <w:numId w:val="42"/>
+              </w:numPr>
+              <w:spacing w:after="160"/>
+            </w:pPr>
+            <w:r>
+              <w:t>Click Finish.</w:t>
+            </w:r>
+            <w:r>
+              <w:t xml:space="preserve"> </w:t>
+            </w:r>
+          </w:p>
+        </w:tc>
+        <w:tc>
+          <w:tcPr>
+            <w:tcW w:w="5760" w:type="dxa"/>
+          </w:tcPr>
+          <w:p>
+            <w:pPr>
+              <w:rPr>
+                <w:noProof/>
+              </w:rPr>
+            </w:pPr>
+            <w:r>
+              <w:rPr>
+                <w:noProof/>
+              </w:rPr>
+              <w:drawing>
+                <wp:inline distT="0" distB="0" distL="0" distR="0" wp14:anchorId="12C4CFAB" wp14:editId="235F9D87">
+                  <wp:extent cx="3520440" cy="1731010"/>
+                  <wp:effectExtent l="0" t="0" r="3810" b="2540"/>
+                  <wp:docPr id="11" name="Picture 11"/>
+                  <wp:cNvGraphicFramePr>
+                    <a:graphicFrameLocks xmlns:a="http://schemas.openxmlformats.org/drawingml/2006/main" noChangeAspect="1"/>
+                  </wp:cNvGraphicFramePr>
+                  <a:graphic xmlns:a="http://schemas.openxmlformats.org/drawingml/2006/main">
+                    <a:graphicData uri="http://schemas.openxmlformats.org/drawingml/2006/picture">
+                      <pic:pic xmlns:pic="http://schemas.openxmlformats.org/drawingml/2006/picture">
+                        <pic:nvPicPr>
+                          <pic:cNvPr id="1" name=""/>
+                          <pic:cNvPicPr/>
+                        </pic:nvPicPr>
+                        <pic:blipFill>
+                          <a:blip r:embed="rId24"/>
+                          <a:stretch>
+                            <a:fillRect/>
+                          </a:stretch>
+                        </pic:blipFill>
+                        <pic:spPr>
+                          <a:xfrm>
+                            <a:off x="0" y="0"/>
+                            <a:ext cx="3520440" cy="1731010"/>
+                          </a:xfrm>
+                          <a:prstGeom prst="rect">
+                            <a:avLst/>
+                          </a:prstGeom>
+                        </pic:spPr>
+                      </pic:pic>
+                    </a:graphicData>
+                  </a:graphic>
+                </wp:inline>
+              </w:drawing>
+            </w:r>
+          </w:p>
+        </w:tc>
+      </w:tr>
+      <w:tr>
+        <w:trPr>
+          <w:trHeight w:val="503"/>
+        </w:trPr>
+        <w:tc>
+          <w:tcPr>
+            <w:tcW w:w="4225" w:type="dxa"/>
+          </w:tcPr>
+          <w:p>
+            <w:pPr>
+              <w:jc w:val="both"/>
+            </w:pPr>
             <w:r>
               <w:t xml:space="preserve">Note that after this process runs the HQL file will output the results into </w:t>
             </w:r>
@@ -2443,11 +2668,7 @@
             </w:r>
             <w:proofErr w:type="spellEnd"/>
             <w:r>
-              <w:t xml:space="preserve"> folder. </w:t>
-            </w:r>
-            <w:r>
-              <w:lastRenderedPageBreak/>
-              <w:t xml:space="preserve">Hive will name the file </w:t>
+              <w:t xml:space="preserve"> folder. Hive will name the file </w:t>
             </w:r>
             <w:r>
               <w:t>000000_0</w:t>
@@ -2682,6 +2903,7 @@
               <w:jc w:val="both"/>
             </w:pPr>
             <w:r>
+              <w:lastRenderedPageBreak/>
               <w:t>This concept is similar to an Execute Package task in SSIS if you are familiar and would allow the creation of complex controller pipeline logic if you need that.</w:t>
             </w:r>
           </w:p>
@@ -2736,7 +2958,7 @@
                           <pic:cNvPicPr/>
                         </pic:nvPicPr>
                         <pic:blipFill>
-                          <a:blip r:embed="rId23"/>
+                          <a:blip r:embed="rId25"/>
                           <a:stretch>
                             <a:fillRect/>
                           </a:stretch>
@@ -2834,7 +3056,7 @@
                           <pic:cNvPicPr/>
                         </pic:nvPicPr>
                         <pic:blipFill>
-                          <a:blip r:embed="rId24"/>
+                          <a:blip r:embed="rId26"/>
                           <a:stretch>
                             <a:fillRect/>
                           </a:stretch>
@@ -2932,7 +3154,7 @@
                           <pic:cNvPicPr/>
                         </pic:nvPicPr>
                         <pic:blipFill>
-                          <a:blip r:embed="rId25"/>
+                          <a:blip r:embed="rId27"/>
                           <a:stretch>
                             <a:fillRect/>
                           </a:stretch>
@@ -3046,7 +3268,7 @@
                           <pic:cNvPicPr/>
                         </pic:nvPicPr>
                         <pic:blipFill>
-                          <a:blip r:embed="rId26"/>
+                          <a:blip r:embed="rId28"/>
                           <a:stretch>
                             <a:fillRect/>
                           </a:stretch>
@@ -3101,12 +3323,12 @@
     </w:p>
     <w:p/>
     <w:sectPr>
-      <w:headerReference w:type="even" r:id="rId27"/>
-      <w:headerReference w:type="default" r:id="rId28"/>
-      <w:footerReference w:type="even" r:id="rId29"/>
-      <w:footerReference w:type="default" r:id="rId30"/>
-      <w:headerReference w:type="first" r:id="rId31"/>
-      <w:footerReference w:type="first" r:id="rId32"/>
+      <w:headerReference w:type="even" r:id="rId29"/>
+      <w:headerReference w:type="default" r:id="rId30"/>
+      <w:footerReference w:type="even" r:id="rId31"/>
+      <w:footerReference w:type="default" r:id="rId32"/>
+      <w:headerReference w:type="first" r:id="rId33"/>
+      <w:footerReference w:type="first" r:id="rId34"/>
       <w:pgSz w:w="15840" w:h="12240" w:orient="landscape"/>
       <w:pgMar w:top="720" w:right="720" w:bottom="720" w:left="720" w:header="720" w:footer="432" w:gutter="0"/>
       <w:cols w:space="720"/>
@@ -8653,7 +8875,6 @@
   <w:style w:type="character" w:default="1" w:styleId="DefaultParagraphFont">
     <w:name w:val="Default Paragraph Font"/>
     <w:uiPriority w:val="1"/>
-    <w:semiHidden/>
     <w:unhideWhenUsed/>
   </w:style>
   <w:style w:type="table" w:default="1" w:styleId="TableNormal">
@@ -9921,9 +10142,12 @@
 </file>
 
 <file path=customXml/item1.xml><?xml version="1.0" encoding="utf-8"?>
-<p:properties xmlns:p="http://schemas.microsoft.com/office/2006/metadata/properties" xmlns:xsi="http://www.w3.org/2001/XMLSchema-instance" xmlns:pc="http://schemas.microsoft.com/office/infopath/2007/PartnerControls">
-  <documentManagement/>
-</p:properties>
+<?mso-contentType ?>
+<FormTemplates xmlns="http://schemas.microsoft.com/sharepoint/v3/contenttype/forms">
+  <Display>DocumentLibraryForm</Display>
+  <Edit>DocumentLibraryForm</Edit>
+  <New>DocumentLibraryForm</New>
+</FormTemplates>
 </file>
 
 <file path=customXml/item2.xml><?xml version="1.0" encoding="utf-8"?>
@@ -10059,12 +10283,9 @@
 </file>
 
 <file path=customXml/item3.xml><?xml version="1.0" encoding="utf-8"?>
-<?mso-contentType ?>
-<FormTemplates xmlns="http://schemas.microsoft.com/sharepoint/v3/contenttype/forms">
-  <Display>DocumentLibraryForm</Display>
-  <Edit>DocumentLibraryForm</Edit>
-  <New>DocumentLibraryForm</New>
-</FormTemplates>
+<p:properties xmlns:p="http://schemas.microsoft.com/office/2006/metadata/properties" xmlns:xsi="http://www.w3.org/2001/XMLSchema-instance" xmlns:pc="http://schemas.microsoft.com/office/infopath/2007/PartnerControls">
+  <documentManagement/>
+</p:properties>
 </file>
 
 <file path=customXml/item4.xml><?xml version="1.0" encoding="utf-8"?>
@@ -10072,10 +10293,9 @@
 </file>
 
 <file path=customXml/itemProps1.xml><?xml version="1.0" encoding="utf-8"?>
-<ds:datastoreItem xmlns:ds="http://schemas.openxmlformats.org/officeDocument/2006/customXml" ds:itemID="{568C0942-0CA7-42BF-982B-E8F572C6390A}">
+<ds:datastoreItem xmlns:ds="http://schemas.openxmlformats.org/officeDocument/2006/customXml" ds:itemID="{FE36CB63-EE3E-44DF-ADF5-991E5A9D447C}">
   <ds:schemaRefs>
-    <ds:schemaRef ds:uri="http://schemas.microsoft.com/office/2006/metadata/properties"/>
-    <ds:schemaRef ds:uri="http://schemas.microsoft.com/office/infopath/2007/PartnerControls"/>
+    <ds:schemaRef ds:uri="http://schemas.microsoft.com/sharepoint/v3/contenttype/forms"/>
   </ds:schemaRefs>
 </ds:datastoreItem>
 </file>
@@ -10099,15 +10319,16 @@
 </file>
 
 <file path=customXml/itemProps3.xml><?xml version="1.0" encoding="utf-8"?>
-<ds:datastoreItem xmlns:ds="http://schemas.openxmlformats.org/officeDocument/2006/customXml" ds:itemID="{FE36CB63-EE3E-44DF-ADF5-991E5A9D447C}">
+<ds:datastoreItem xmlns:ds="http://schemas.openxmlformats.org/officeDocument/2006/customXml" ds:itemID="{568C0942-0CA7-42BF-982B-E8F572C6390A}">
   <ds:schemaRefs>
-    <ds:schemaRef ds:uri="http://schemas.microsoft.com/sharepoint/v3/contenttype/forms"/>
+    <ds:schemaRef ds:uri="http://schemas.microsoft.com/office/2006/metadata/properties"/>
+    <ds:schemaRef ds:uri="http://schemas.microsoft.com/office/infopath/2007/PartnerControls"/>
   </ds:schemaRefs>
 </ds:datastoreItem>
 </file>
 
 <file path=customXml/itemProps4.xml><?xml version="1.0" encoding="utf-8"?>
-<ds:datastoreItem xmlns:ds="http://schemas.openxmlformats.org/officeDocument/2006/customXml" ds:itemID="{81D47559-6E12-4739-B235-98C1A3028019}">
+<ds:datastoreItem xmlns:ds="http://schemas.openxmlformats.org/officeDocument/2006/customXml" ds:itemID="{719CB6D4-17D7-4AD9-B5D9-519CCFA30997}">
   <ds:schemaRefs>
     <ds:schemaRef ds:uri="http://schemas.openxmlformats.org/officeDocument/2006/bibliography"/>
   </ds:schemaRefs>

</xml_diff>